<commit_message>
bnerin surat penunjukan pemenang
</commit_message>
<xml_diff>
--- a/templates/15 Surat Penunjukan Pemenang (Lelang).docx
+++ b/templates/15 Surat Penunjukan Pemenang (Lelang).docx
@@ -1,6 +1,6 @@
 
 <file path=word/document.xml><?xml version="1.0" encoding="utf-8"?>
-<w:document xmlns:wpc="http://schemas.microsoft.com/office/word/2010/wordprocessingCanvas" xmlns:mc="http://schemas.openxmlformats.org/markup-compatibility/2006" xmlns:o="urn:schemas-microsoft-com:office:office" xmlns:r="http://schemas.openxmlformats.org/officeDocument/2006/relationships" xmlns:m="http://schemas.openxmlformats.org/officeDocument/2006/math" xmlns:v="urn:schemas-microsoft-com:vml" xmlns:wp14="http://schemas.microsoft.com/office/word/2010/wordprocessingDrawing" xmlns:wp="http://schemas.openxmlformats.org/drawingml/2006/wordprocessingDrawing" xmlns:w10="urn:schemas-microsoft-com:office:word" xmlns:w="http://schemas.openxmlformats.org/wordprocessingml/2006/main" xmlns:w14="http://schemas.microsoft.com/office/word/2010/wordml" xmlns:wpg="http://schemas.microsoft.com/office/word/2010/wordprocessingGroup" xmlns:wpi="http://schemas.microsoft.com/office/word/2010/wordprocessingInk" xmlns:wne="http://schemas.microsoft.com/office/word/2006/wordml" xmlns:wps="http://schemas.microsoft.com/office/word/2010/wordprocessingShape" mc:Ignorable="w14 wp14">
+<w:document xmlns:ve="http://schemas.openxmlformats.org/markup-compatibility/2006" xmlns:o="urn:schemas-microsoft-com:office:office" xmlns:r="http://schemas.openxmlformats.org/officeDocument/2006/relationships" xmlns:m="http://schemas.openxmlformats.org/officeDocument/2006/math" xmlns:v="urn:schemas-microsoft-com:vml" xmlns:wp="http://schemas.openxmlformats.org/drawingml/2006/wordprocessingDrawing" xmlns:w10="urn:schemas-microsoft-com:office:word" xmlns:w="http://schemas.openxmlformats.org/wordprocessingml/2006/main" xmlns:wne="http://schemas.microsoft.com/office/word/2006/wordml">
   <w:body>
     <w:p>
       <w:pPr>
@@ -10,11 +10,9 @@
         </w:tabs>
         <w:ind w:left="1080" w:hanging="1080"/>
       </w:pPr>
-      <w:proofErr w:type="spellStart"/>
       <w:r>
         <w:t>Nomor</w:t>
       </w:r>
-      <w:proofErr w:type="spellEnd"/>
       <w:r>
         <w:tab/>
         <w:t xml:space="preserve">: </w:t>
@@ -23,357 +21,305 @@
         <w:rPr>
           <w:highlight w:val="yellow"/>
         </w:rPr>
+        <w:t>#nomor#</w:t>
+      </w:r>
+      <w:r>
+        <w:tab/>
+      </w:r>
+      <w:r>
+        <w:t>Jakarta</w:t>
+      </w:r>
+      <w:r>
+        <w:t xml:space="preserve">, </w:t>
+      </w:r>
+      <w:r>
+        <w:rPr>
+          <w:highlight w:val="yellow"/>
+        </w:rPr>
+        <w:t>#tanggal#</w:t>
+      </w:r>
+    </w:p>
+    <w:p>
+      <w:pPr>
+        <w:tabs>
+          <w:tab w:val="left" w:pos="5040"/>
+        </w:tabs>
+        <w:ind w:left="1080" w:hanging="1080"/>
+      </w:pPr>
+      <w:r>
+        <w:t>Lampiran</w:t>
+      </w:r>
+      <w:r>
+        <w:tab/>
+        <w:t xml:space="preserve">: </w:t>
+      </w:r>
+      <w:r>
+        <w:t>1 berkas</w:t>
+      </w:r>
+    </w:p>
+    <w:p>
+      <w:pPr>
+        <w:tabs>
+          <w:tab w:val="left" w:pos="5040"/>
+        </w:tabs>
+        <w:ind w:left="1080" w:hanging="1080"/>
+      </w:pPr>
+      <w:r>
+        <w:t>Sifat</w:t>
+      </w:r>
+      <w:r>
+        <w:tab/>
+        <w:t>: Rahasia</w:t>
+      </w:r>
+      <w:r>
+        <w:tab/>
+      </w:r>
+    </w:p>
+    <w:p>
+      <w:pPr>
+        <w:tabs>
+          <w:tab w:val="left" w:pos="6210"/>
+        </w:tabs>
+        <w:ind w:left="1080" w:hanging="1080"/>
+      </w:pPr>
+      <w:r>
+        <w:t>Perihal</w:t>
+      </w:r>
+      <w:r>
+        <w:tab/>
+        <w:t xml:space="preserve">: </w:t>
+      </w:r>
+      <w:r>
+        <w:rPr>
+          <w:b/>
+        </w:rPr>
+        <w:t>Surat Keputusan Penunjukan</w:t>
+      </w:r>
+      <w:r>
+        <w:t xml:space="preserve"> </w:t>
+      </w:r>
+      <w:r>
+        <w:tab/>
+        <w:t>Kepada  Yth :</w:t>
+      </w:r>
+    </w:p>
+    <w:p>
+      <w:pPr>
+        <w:tabs>
+          <w:tab w:val="left" w:pos="5040"/>
+        </w:tabs>
+        <w:ind w:left="1080" w:hanging="1080"/>
+        <w:rPr>
+          <w:b/>
+        </w:rPr>
+      </w:pPr>
+      <w:r>
+        <w:tab/>
+        <w:t xml:space="preserve">  </w:t>
+      </w:r>
+      <w:r>
+        <w:rPr>
+          <w:b/>
+        </w:rPr>
+        <w:t xml:space="preserve">Pemenang </w:t>
+      </w:r>
+      <w:r>
+        <w:rPr>
+          <w:b/>
+          <w:highlight w:val="yellow"/>
+        </w:rPr>
+        <w:t>#perihal#</w:t>
+      </w:r>
+    </w:p>
+    <w:p>
+      <w:pPr>
+        <w:pStyle w:val="Heading2"/>
+        <w:rPr>
+          <w:highlight w:val="yellow"/>
+        </w:rPr>
+      </w:pPr>
+      <w:r>
+        <w:rPr>
+          <w:highlight w:val="yellow"/>
+        </w:rPr>
+        <w:t>#penyedia</w:t>
+      </w:r>
+      <w:r>
+        <w:rPr>
+          <w:highlight w:val="yellow"/>
+        </w:rPr>
         <w:t>#</w:t>
       </w:r>
-      <w:proofErr w:type="spellStart"/>
-      <w:r>
-        <w:rPr>
-          <w:highlight w:val="yellow"/>
-        </w:rPr>
-        <w:t>nomor</w:t>
-      </w:r>
-      <w:proofErr w:type="spellEnd"/>
+    </w:p>
+    <w:p>
+      <w:pPr>
+        <w:tabs>
+          <w:tab w:val="left" w:pos="6210"/>
+        </w:tabs>
+        <w:ind w:left="6210"/>
+      </w:pPr>
+      <w:r>
+        <w:rPr>
+          <w:highlight w:val="yellow"/>
+        </w:rPr>
+        <w:t>#alamat</w:t>
+      </w:r>
+      <w:r>
+        <w:rPr>
+          <w:highlight w:val="yellow"/>
+        </w:rPr>
+        <w:t>penyedia</w:t>
+      </w:r>
       <w:r>
         <w:rPr>
           <w:highlight w:val="yellow"/>
         </w:rPr>
         <w:t>#</w:t>
       </w:r>
-      <w:r>
-        <w:tab/>
-      </w:r>
-      <w:r>
-        <w:t>Jakarta</w:t>
-      </w:r>
     </w:p>
     <w:p>
       <w:pPr>
         <w:tabs>
           <w:tab w:val="left" w:pos="5040"/>
         </w:tabs>
-        <w:ind w:left="1080" w:hanging="1080"/>
-      </w:pPr>
-      <w:proofErr w:type="spellStart"/>
-      <w:r>
-        <w:t>Lampiran</w:t>
-      </w:r>
-      <w:proofErr w:type="spellEnd"/>
+        <w:ind w:left="1260"/>
+      </w:pPr>
+    </w:p>
+    <w:p>
+      <w:pPr>
+        <w:tabs>
+          <w:tab w:val="left" w:pos="5040"/>
+        </w:tabs>
+        <w:ind w:left="1260"/>
+        <w:jc w:val="both"/>
+      </w:pPr>
+      <w:r>
+        <w:t>Dengan hormat,</w:t>
+      </w:r>
+    </w:p>
+    <w:p>
+      <w:pPr>
+        <w:tabs>
+          <w:tab w:val="left" w:pos="5040"/>
+        </w:tabs>
+        <w:ind w:left="1260"/>
+        <w:jc w:val="both"/>
+      </w:pPr>
+    </w:p>
+    <w:p>
+      <w:pPr>
+        <w:tabs>
+          <w:tab w:val="left" w:pos="5040"/>
+        </w:tabs>
+        <w:ind w:left="1260"/>
+        <w:jc w:val="both"/>
+      </w:pPr>
+      <w:r>
+        <w:t>Sehubungan dengan Proses Pelelangan yang kami adakan sesuai :</w:t>
+      </w:r>
+    </w:p>
+    <w:p>
+      <w:pPr>
+        <w:tabs>
+          <w:tab w:val="left" w:pos="1800"/>
+          <w:tab w:val="left" w:pos="5580"/>
+          <w:tab w:val="left" w:pos="6840"/>
+        </w:tabs>
+        <w:ind w:left="1260"/>
+        <w:jc w:val="both"/>
+        <w:rPr>
+          <w:lang w:val="id-ID"/>
+        </w:rPr>
+      </w:pPr>
+      <w:r>
+        <w:t xml:space="preserve">Permintaan Penawaran Harga </w:t>
+      </w:r>
       <w:r>
         <w:tab/>
         <w:t xml:space="preserve">: </w:t>
       </w:r>
-      <w:r>
-        <w:t xml:space="preserve">1 </w:t>
-      </w:r>
-      <w:proofErr w:type="spellStart"/>
-      <w:r>
-        <w:t>berkas</w:t>
-      </w:r>
-      <w:proofErr w:type="spellEnd"/>
-    </w:p>
-    <w:p>
-      <w:pPr>
-        <w:tabs>
-          <w:tab w:val="left" w:pos="5040"/>
-        </w:tabs>
-        <w:ind w:left="1080" w:hanging="1080"/>
-      </w:pPr>
-      <w:proofErr w:type="spellStart"/>
-      <w:r>
-        <w:t>Sifat</w:t>
-      </w:r>
-      <w:proofErr w:type="spellEnd"/>
+    </w:p>
+    <w:p>
+      <w:pPr>
+        <w:tabs>
+          <w:tab w:val="left" w:pos="1800"/>
+          <w:tab w:val="left" w:pos="5580"/>
+          <w:tab w:val="left" w:pos="6840"/>
+        </w:tabs>
+        <w:ind w:left="1260"/>
+        <w:jc w:val="both"/>
+      </w:pPr>
+      <w:r>
+        <w:rPr>
+          <w:lang w:val="id-ID"/>
+        </w:rPr>
+        <w:t xml:space="preserve">    </w:t>
+      </w:r>
+      <w:r>
+        <w:t xml:space="preserve">Nomor </w:t>
+      </w:r>
       <w:r>
         <w:tab/>
         <w:t xml:space="preserve">: </w:t>
       </w:r>
-      <w:proofErr w:type="spellStart"/>
-      <w:r>
-        <w:t>Rahasia</w:t>
-      </w:r>
-      <w:proofErr w:type="spellEnd"/>
-      <w:r>
-        <w:tab/>
-      </w:r>
-    </w:p>
-    <w:p>
-      <w:pPr>
-        <w:tabs>
-          <w:tab w:val="left" w:pos="6210"/>
-        </w:tabs>
-        <w:ind w:left="1080" w:hanging="1080"/>
-      </w:pPr>
-      <w:proofErr w:type="spellStart"/>
-      <w:r>
-        <w:t>Perihal</w:t>
-      </w:r>
-      <w:proofErr w:type="spellEnd"/>
+      <w:r>
+        <w:rPr>
+          <w:highlight w:val="cyan"/>
+        </w:rPr>
+        <w:t>#nos</w:t>
+      </w:r>
+      <w:r>
+        <w:rPr>
+          <w:highlight w:val="cyan"/>
+        </w:rPr>
+        <w:t>u</w:t>
+      </w:r>
+      <w:r>
+        <w:rPr>
+          <w:highlight w:val="cyan"/>
+        </w:rPr>
+        <w:t>pph#</w:t>
+      </w:r>
+    </w:p>
+    <w:p>
+      <w:pPr>
+        <w:tabs>
+          <w:tab w:val="left" w:pos="1800"/>
+          <w:tab w:val="left" w:pos="5580"/>
+          <w:tab w:val="left" w:pos="6840"/>
+        </w:tabs>
+        <w:jc w:val="both"/>
+      </w:pPr>
+      <w:r>
+        <w:rPr>
+          <w:lang w:val="id-ID"/>
+        </w:rPr>
+        <w:t xml:space="preserve">                        </w:t>
+      </w:r>
+      <w:r>
+        <w:t xml:space="preserve">Tanggal </w:t>
+      </w:r>
       <w:r>
         <w:tab/>
         <w:t xml:space="preserve">: </w:t>
       </w:r>
-      <w:proofErr w:type="spellStart"/>
-      <w:r>
-        <w:rPr>
-          <w:b/>
-        </w:rPr>
-        <w:t>Surat</w:t>
-      </w:r>
-      <w:proofErr w:type="spellEnd"/>
-      <w:r>
-        <w:rPr>
-          <w:b/>
-        </w:rPr>
-        <w:t xml:space="preserve"> </w:t>
-      </w:r>
-      <w:proofErr w:type="spellStart"/>
-      <w:r>
-        <w:rPr>
-          <w:b/>
-        </w:rPr>
-        <w:t>Keputusan</w:t>
-      </w:r>
-      <w:proofErr w:type="spellEnd"/>
-      <w:r>
-        <w:rPr>
-          <w:b/>
-        </w:rPr>
-        <w:t xml:space="preserve"> </w:t>
-      </w:r>
-      <w:proofErr w:type="spellStart"/>
-      <w:r>
-        <w:rPr>
-          <w:b/>
-        </w:rPr>
-        <w:t>Penunjukan</w:t>
-      </w:r>
-      <w:proofErr w:type="spellEnd"/>
-      <w:r>
-        <w:t xml:space="preserve"> </w:t>
-      </w:r>
-      <w:r>
-        <w:tab/>
-      </w:r>
-      <w:proofErr w:type="spellStart"/>
-      <w:r>
-        <w:t>Kepada</w:t>
-      </w:r>
-      <w:proofErr w:type="spellEnd"/>
-      <w:r>
-        <w:t xml:space="preserve">  </w:t>
-      </w:r>
-      <w:proofErr w:type="spellStart"/>
-      <w:r>
-        <w:t>Yth</w:t>
-      </w:r>
-      <w:proofErr w:type="spellEnd"/>
-      <w:r>
-        <w:t xml:space="preserve"> :</w:t>
-      </w:r>
-    </w:p>
-    <w:p>
-      <w:pPr>
-        <w:tabs>
-          <w:tab w:val="left" w:pos="5040"/>
-        </w:tabs>
-        <w:ind w:left="1080" w:hanging="1080"/>
-        <w:rPr>
-          <w:b/>
-        </w:rPr>
-      </w:pPr>
-      <w:r>
-        <w:tab/>
-        <w:t xml:space="preserve">  </w:t>
-      </w:r>
-      <w:proofErr w:type="spellStart"/>
-      <w:r>
-        <w:rPr>
-          <w:b/>
-        </w:rPr>
-        <w:t>Pemenang</w:t>
-      </w:r>
-      <w:proofErr w:type="spellEnd"/>
-      <w:r>
-        <w:rPr>
-          <w:b/>
-        </w:rPr>
-        <w:t xml:space="preserve"> </w:t>
-      </w:r>
-      <w:r>
-        <w:rPr>
-          <w:b/>
-          <w:highlight w:val="yellow"/>
-        </w:rPr>
-        <w:t>#</w:t>
-      </w:r>
-      <w:proofErr w:type="spellStart"/>
-      <w:r>
-        <w:rPr>
-          <w:b/>
-          <w:highlight w:val="yellow"/>
-        </w:rPr>
-        <w:t>perihal</w:t>
-      </w:r>
-      <w:proofErr w:type="spellEnd"/>
-      <w:r>
-        <w:rPr>
-          <w:b/>
-          <w:highlight w:val="yellow"/>
-        </w:rPr>
-        <w:t>#</w:t>
-      </w:r>
-    </w:p>
-    <w:p>
-      <w:pPr>
-        <w:pStyle w:val="Heading2"/>
-        <w:rPr>
-          <w:highlight w:val="yellow"/>
-        </w:rPr>
-      </w:pPr>
-      <w:r>
-        <w:rPr>
-          <w:highlight w:val="yellow"/>
-        </w:rPr>
-        <w:t>#</w:t>
-      </w:r>
-      <w:proofErr w:type="spellStart"/>
-      <w:r>
-        <w:rPr>
-          <w:highlight w:val="yellow"/>
-        </w:rPr>
-        <w:t>penyedia</w:t>
-      </w:r>
-      <w:proofErr w:type="spellEnd"/>
-      <w:r>
-        <w:rPr>
-          <w:highlight w:val="yellow"/>
-        </w:rPr>
-        <w:t>#</w:t>
-      </w:r>
-    </w:p>
-    <w:p>
-      <w:pPr>
-        <w:tabs>
-          <w:tab w:val="left" w:pos="6210"/>
-        </w:tabs>
-        <w:ind w:left="6210"/>
-      </w:pPr>
-      <w:r>
-        <w:rPr>
-          <w:highlight w:val="yellow"/>
-        </w:rPr>
-        <w:t>#</w:t>
-      </w:r>
-      <w:proofErr w:type="spellStart"/>
-      <w:r>
-        <w:rPr>
-          <w:highlight w:val="yellow"/>
-        </w:rPr>
-        <w:t>alamat</w:t>
-      </w:r>
-      <w:r>
-        <w:rPr>
-          <w:highlight w:val="yellow"/>
-        </w:rPr>
-        <w:t>penyedia</w:t>
-      </w:r>
-      <w:proofErr w:type="spellEnd"/>
-      <w:r>
-        <w:rPr>
-          <w:highlight w:val="yellow"/>
-        </w:rPr>
-        <w:t>#</w:t>
-      </w:r>
-    </w:p>
-    <w:p>
-      <w:pPr>
-        <w:tabs>
-          <w:tab w:val="left" w:pos="5040"/>
-        </w:tabs>
-        <w:ind w:left="1260"/>
-      </w:pPr>
-    </w:p>
-    <w:p>
-      <w:pPr>
-        <w:tabs>
-          <w:tab w:val="left" w:pos="5040"/>
-        </w:tabs>
-        <w:ind w:left="1260"/>
-        <w:jc w:val="both"/>
-      </w:pPr>
-      <w:proofErr w:type="spellStart"/>
-      <w:r>
-        <w:t>Dengan</w:t>
-      </w:r>
-      <w:proofErr w:type="spellEnd"/>
-      <w:r>
-        <w:t xml:space="preserve"> </w:t>
-      </w:r>
-      <w:proofErr w:type="spellStart"/>
-      <w:r>
-        <w:t>hormat</w:t>
-      </w:r>
-      <w:proofErr w:type="spellEnd"/>
-      <w:r>
-        <w:t>,</w:t>
-      </w:r>
-    </w:p>
-    <w:p>
-      <w:pPr>
-        <w:tabs>
-          <w:tab w:val="left" w:pos="5040"/>
-        </w:tabs>
-        <w:ind w:left="1260"/>
-        <w:jc w:val="both"/>
-      </w:pPr>
-    </w:p>
-    <w:p>
-      <w:pPr>
-        <w:tabs>
-          <w:tab w:val="left" w:pos="5040"/>
-        </w:tabs>
-        <w:ind w:left="1260"/>
-        <w:jc w:val="both"/>
-      </w:pPr>
-      <w:proofErr w:type="spellStart"/>
-      <w:r>
-        <w:t>Sehubungan</w:t>
-      </w:r>
-      <w:proofErr w:type="spellEnd"/>
-      <w:r>
-        <w:t xml:space="preserve"> </w:t>
-      </w:r>
-      <w:proofErr w:type="spellStart"/>
-      <w:r>
-        <w:t>dengan</w:t>
-      </w:r>
-      <w:proofErr w:type="spellEnd"/>
-      <w:r>
-        <w:t xml:space="preserve"> Proses </w:t>
-      </w:r>
-      <w:proofErr w:type="spellStart"/>
-      <w:r>
-        <w:t>Pelelangan</w:t>
-      </w:r>
-      <w:proofErr w:type="spellEnd"/>
-      <w:r>
-        <w:t xml:space="preserve"> yang kami </w:t>
-      </w:r>
-      <w:proofErr w:type="spellStart"/>
-      <w:r>
-        <w:t>adakan</w:t>
-      </w:r>
-      <w:proofErr w:type="spellEnd"/>
-      <w:r>
-        <w:t xml:space="preserve"> </w:t>
-      </w:r>
-      <w:proofErr w:type="spellStart"/>
-      <w:r>
-        <w:t>sesuai</w:t>
-      </w:r>
-      <w:proofErr w:type="spellEnd"/>
-      <w:r>
-        <w:t xml:space="preserve"> :</w:t>
+      <w:r>
+        <w:rPr>
+          <w:highlight w:val="cyan"/>
+        </w:rPr>
+        <w:t>#tgls</w:t>
+      </w:r>
+      <w:r>
+        <w:rPr>
+          <w:highlight w:val="cyan"/>
+        </w:rPr>
+        <w:t>u</w:t>
+      </w:r>
+      <w:r>
+        <w:rPr>
+          <w:highlight w:val="cyan"/>
+        </w:rPr>
+        <w:t>pph#</w:t>
       </w:r>
     </w:p>
     <w:p>
@@ -385,170 +331,9 @@
         </w:tabs>
         <w:ind w:left="1260"/>
         <w:jc w:val="both"/>
-        <w:rPr>
-          <w:lang w:val="id-ID"/>
-        </w:rPr>
-      </w:pPr>
-      <w:proofErr w:type="spellStart"/>
-      <w:r>
-        <w:t>Permintaan</w:t>
-      </w:r>
-      <w:proofErr w:type="spellEnd"/>
-      <w:r>
-        <w:t xml:space="preserve"> </w:t>
-      </w:r>
-      <w:proofErr w:type="spellStart"/>
-      <w:r>
-        <w:t>Penawaran</w:t>
-      </w:r>
-      <w:proofErr w:type="spellEnd"/>
-      <w:r>
-        <w:t xml:space="preserve"> </w:t>
-      </w:r>
-      <w:proofErr w:type="spellStart"/>
-      <w:r>
-        <w:t>Harga</w:t>
-      </w:r>
-      <w:proofErr w:type="spellEnd"/>
-      <w:r>
-        <w:t xml:space="preserve"> </w:t>
-      </w:r>
-      <w:r>
-        <w:tab/>
-        <w:t xml:space="preserve">: </w:t>
-      </w:r>
-    </w:p>
-    <w:p>
-      <w:pPr>
-        <w:tabs>
-          <w:tab w:val="left" w:pos="1800"/>
-          <w:tab w:val="left" w:pos="5580"/>
-          <w:tab w:val="left" w:pos="6840"/>
-        </w:tabs>
-        <w:ind w:left="1260"/>
-        <w:jc w:val="both"/>
-      </w:pPr>
-      <w:r>
-        <w:rPr>
-          <w:lang w:val="id-ID"/>
-        </w:rPr>
-        <w:t xml:space="preserve">    </w:t>
-      </w:r>
-      <w:proofErr w:type="spellStart"/>
-      <w:r>
-        <w:t>Nomor</w:t>
-      </w:r>
-      <w:proofErr w:type="spellEnd"/>
-      <w:r>
-        <w:t xml:space="preserve"> </w:t>
-      </w:r>
-      <w:r>
-        <w:tab/>
-        <w:t xml:space="preserve">: </w:t>
-      </w:r>
-      <w:r>
-        <w:rPr>
-          <w:highlight w:val="cyan"/>
-        </w:rPr>
-        <w:t>#</w:t>
-      </w:r>
-      <w:proofErr w:type="spellStart"/>
-      <w:r>
-        <w:rPr>
-          <w:highlight w:val="cyan"/>
-        </w:rPr>
-        <w:t>nos</w:t>
-      </w:r>
-      <w:r>
-        <w:rPr>
-          <w:highlight w:val="cyan"/>
-        </w:rPr>
-        <w:t>pph</w:t>
-      </w:r>
-      <w:proofErr w:type="spellEnd"/>
-      <w:r>
-        <w:rPr>
-          <w:highlight w:val="cyan"/>
-        </w:rPr>
-        <w:t>#</w:t>
-      </w:r>
-    </w:p>
-    <w:p>
-      <w:pPr>
-        <w:tabs>
-          <w:tab w:val="left" w:pos="1800"/>
-          <w:tab w:val="left" w:pos="5580"/>
-          <w:tab w:val="left" w:pos="6840"/>
-        </w:tabs>
-        <w:jc w:val="both"/>
-      </w:pPr>
-      <w:r>
-        <w:rPr>
-          <w:lang w:val="id-ID"/>
-        </w:rPr>
-        <w:t xml:space="preserve">                        </w:t>
-      </w:r>
-      <w:proofErr w:type="spellStart"/>
-      <w:r>
-        <w:t>Tanggal</w:t>
-      </w:r>
-      <w:proofErr w:type="spellEnd"/>
-      <w:r>
-        <w:t xml:space="preserve"> </w:t>
-      </w:r>
-      <w:r>
-        <w:tab/>
-        <w:t xml:space="preserve">: </w:t>
-      </w:r>
-      <w:r>
-        <w:rPr>
-          <w:highlight w:val="cyan"/>
-        </w:rPr>
-        <w:t>#</w:t>
-      </w:r>
-      <w:proofErr w:type="spellStart"/>
-      <w:r>
-        <w:rPr>
-          <w:highlight w:val="cyan"/>
-        </w:rPr>
-        <w:t>tglspph</w:t>
-      </w:r>
-      <w:proofErr w:type="spellEnd"/>
-      <w:r>
-        <w:rPr>
-          <w:highlight w:val="cyan"/>
-        </w:rPr>
-        <w:t>#</w:t>
-      </w:r>
-    </w:p>
-    <w:p>
-      <w:pPr>
-        <w:tabs>
-          <w:tab w:val="left" w:pos="1800"/>
-          <w:tab w:val="left" w:pos="5580"/>
-          <w:tab w:val="left" w:pos="6840"/>
-        </w:tabs>
-        <w:ind w:left="1260"/>
-        <w:jc w:val="both"/>
-      </w:pPr>
-      <w:r>
-        <w:t xml:space="preserve">Dan </w:t>
-      </w:r>
-      <w:proofErr w:type="spellStart"/>
-      <w:r>
-        <w:t>berdasarkan</w:t>
-      </w:r>
-      <w:proofErr w:type="spellEnd"/>
-      <w:r>
-        <w:t xml:space="preserve"> </w:t>
-      </w:r>
-      <w:proofErr w:type="spellStart"/>
-      <w:r>
-        <w:t>pada</w:t>
-      </w:r>
-      <w:proofErr w:type="spellEnd"/>
-      <w:r>
-        <w:t xml:space="preserve">  :</w:t>
+      </w:pPr>
+      <w:r>
+        <w:t>Dan berdasarkan pada  :</w:t>
       </w:r>
     </w:p>
     <w:p>
@@ -566,35 +351,9 @@
         <w:ind w:left="1260" w:firstLine="0"/>
         <w:jc w:val="both"/>
       </w:pPr>
-      <w:proofErr w:type="spellStart"/>
-      <w:r>
-        <w:t>Surat</w:t>
-      </w:r>
-      <w:proofErr w:type="spellEnd"/>
-      <w:r>
-        <w:t xml:space="preserve"> </w:t>
-      </w:r>
-      <w:proofErr w:type="spellStart"/>
-      <w:r>
-        <w:t>Penawaran</w:t>
-      </w:r>
-      <w:proofErr w:type="spellEnd"/>
-      <w:r>
-        <w:t xml:space="preserve"> </w:t>
-      </w:r>
-      <w:proofErr w:type="spellStart"/>
-      <w:r>
-        <w:t>Harga</w:t>
-      </w:r>
-      <w:proofErr w:type="spellEnd"/>
-      <w:r>
-        <w:t xml:space="preserve"> </w:t>
-      </w:r>
-      <w:proofErr w:type="spellStart"/>
-      <w:r>
-        <w:t>Saudara</w:t>
-      </w:r>
-      <w:proofErr w:type="spellEnd"/>
+      <w:r>
+        <w:t>Surat Penawaran Harga Saudara</w:t>
+      </w:r>
       <w:r>
         <w:tab/>
         <w:t xml:space="preserve">: </w:t>
@@ -616,44 +375,28 @@
         </w:rPr>
         <w:t xml:space="preserve">     </w:t>
       </w:r>
-      <w:proofErr w:type="spellStart"/>
       <w:r>
         <w:t>Nomor</w:t>
       </w:r>
-      <w:proofErr w:type="spellEnd"/>
       <w:r>
         <w:tab/>
         <w:t xml:space="preserve">: </w:t>
       </w:r>
       <w:r>
         <w:rPr>
-          <w:highlight w:val="cyan"/>
+          <w:highlight w:val="yellow"/>
         </w:rPr>
         <w:t>#</w:t>
       </w:r>
-      <w:proofErr w:type="spellStart"/>
-      <w:r>
-        <w:rPr>
-          <w:highlight w:val="cyan"/>
-        </w:rPr>
-        <w:t>nos</w:t>
-      </w:r>
-      <w:r>
-        <w:rPr>
-          <w:highlight w:val="cyan"/>
-        </w:rPr>
-        <w:t>u</w:t>
-      </w:r>
-      <w:r>
-        <w:rPr>
-          <w:highlight w:val="cyan"/>
-        </w:rPr>
-        <w:t>pph</w:t>
-      </w:r>
-      <w:proofErr w:type="spellEnd"/>
-      <w:r>
-        <w:rPr>
-          <w:highlight w:val="cyan"/>
+      <w:r>
+        <w:rPr>
+          <w:highlight w:val="yellow"/>
+        </w:rPr>
+        <w:t>nopenawaran</w:t>
+      </w:r>
+      <w:r>
+        <w:rPr>
+          <w:highlight w:val="yellow"/>
         </w:rPr>
         <w:t>#</w:t>
       </w:r>
@@ -674,11 +417,9 @@
         </w:rPr>
         <w:t xml:space="preserve">     </w:t>
       </w:r>
-      <w:proofErr w:type="spellStart"/>
       <w:r>
         <w:t>Tanggal</w:t>
       </w:r>
-      <w:proofErr w:type="spellEnd"/>
       <w:r>
         <w:tab/>
         <w:t xml:space="preserve">: </w:t>
@@ -687,21 +428,13 @@
       <w:bookmarkEnd w:id="0"/>
       <w:r>
         <w:rPr>
-          <w:highlight w:val="cyan"/>
-        </w:rPr>
-        <w:t>#</w:t>
-      </w:r>
-      <w:proofErr w:type="spellStart"/>
-      <w:r>
-        <w:rPr>
-          <w:highlight w:val="cyan"/>
-        </w:rPr>
-        <w:t>tglsupph</w:t>
-      </w:r>
-      <w:proofErr w:type="spellEnd"/>
-      <w:r>
-        <w:rPr>
-          <w:highlight w:val="cyan"/>
+          <w:highlight w:val="yellow"/>
+        </w:rPr>
+        <w:t>#tglpenawaran</w:t>
+      </w:r>
+      <w:r>
+        <w:rPr>
+          <w:highlight w:val="yellow"/>
         </w:rPr>
         <w:t>#</w:t>
       </w:r>
@@ -735,19 +468,9 @@
         <w:ind w:left="1260" w:firstLine="0"/>
         <w:jc w:val="both"/>
       </w:pPr>
-      <w:proofErr w:type="spellStart"/>
-      <w:r>
-        <w:t>Pengumuman</w:t>
-      </w:r>
-      <w:proofErr w:type="spellEnd"/>
-      <w:r>
-        <w:t xml:space="preserve"> </w:t>
-      </w:r>
-      <w:proofErr w:type="spellStart"/>
-      <w:r>
-        <w:t>Pemenang</w:t>
-      </w:r>
-      <w:proofErr w:type="spellEnd"/>
+      <w:r>
+        <w:t>Pengumuman Pemenang</w:t>
+      </w:r>
       <w:r>
         <w:tab/>
         <w:t xml:space="preserve">: </w:t>
@@ -769,11 +492,9 @@
         </w:rPr>
         <w:t xml:space="preserve">      </w:t>
       </w:r>
-      <w:proofErr w:type="spellStart"/>
       <w:r>
         <w:t>Nomor</w:t>
       </w:r>
-      <w:proofErr w:type="spellEnd"/>
       <w:r>
         <w:tab/>
         <w:t xml:space="preserve">: </w:t>
@@ -782,64 +503,32 @@
         <w:rPr>
           <w:highlight w:val="cyan"/>
         </w:rPr>
-        <w:t>#</w:t>
-      </w:r>
-      <w:proofErr w:type="spellStart"/>
+        <w:t>#nospp#</w:t>
+      </w:r>
+    </w:p>
+    <w:p>
+      <w:pPr>
+        <w:tabs>
+          <w:tab w:val="left" w:pos="1620"/>
+          <w:tab w:val="left" w:pos="5580"/>
+          <w:tab w:val="left" w:pos="6840"/>
+        </w:tabs>
+        <w:ind w:left="1260"/>
+        <w:jc w:val="both"/>
+      </w:pPr>
+      <w:r>
+        <w:tab/>
+        <w:t>Tanggal</w:t>
+      </w:r>
+      <w:r>
+        <w:tab/>
+        <w:t xml:space="preserve">: </w:t>
+      </w:r>
       <w:r>
         <w:rPr>
           <w:highlight w:val="cyan"/>
         </w:rPr>
-        <w:t>nospp</w:t>
-      </w:r>
-      <w:proofErr w:type="spellEnd"/>
-      <w:r>
-        <w:rPr>
-          <w:highlight w:val="cyan"/>
-        </w:rPr>
-        <w:t>#</w:t>
-      </w:r>
-    </w:p>
-    <w:p>
-      <w:pPr>
-        <w:tabs>
-          <w:tab w:val="left" w:pos="1620"/>
-          <w:tab w:val="left" w:pos="5580"/>
-          <w:tab w:val="left" w:pos="6840"/>
-        </w:tabs>
-        <w:ind w:left="1260"/>
-        <w:jc w:val="both"/>
-      </w:pPr>
-      <w:r>
-        <w:tab/>
-      </w:r>
-      <w:proofErr w:type="spellStart"/>
-      <w:r>
-        <w:t>Tanggal</w:t>
-      </w:r>
-      <w:proofErr w:type="spellEnd"/>
-      <w:r>
-        <w:tab/>
-        <w:t xml:space="preserve">: </w:t>
-      </w:r>
-      <w:r>
-        <w:rPr>
-          <w:highlight w:val="cyan"/>
-        </w:rPr>
-        <w:t>#</w:t>
-      </w:r>
-      <w:proofErr w:type="spellStart"/>
-      <w:r>
-        <w:rPr>
-          <w:highlight w:val="cyan"/>
-        </w:rPr>
-        <w:t>tglspp</w:t>
-      </w:r>
-      <w:proofErr w:type="spellEnd"/>
-      <w:r>
-        <w:rPr>
-          <w:highlight w:val="cyan"/>
-        </w:rPr>
-        <w:t>#</w:t>
+        <w:t>#tglspp#</w:t>
       </w:r>
     </w:p>
     <w:p>
@@ -868,27 +557,9 @@
         <w:ind w:left="1260" w:firstLine="0"/>
         <w:jc w:val="both"/>
       </w:pPr>
-      <w:proofErr w:type="spellStart"/>
-      <w:r>
-        <w:t>Surat</w:t>
-      </w:r>
-      <w:proofErr w:type="spellEnd"/>
-      <w:r>
-        <w:t xml:space="preserve"> </w:t>
-      </w:r>
-      <w:proofErr w:type="spellStart"/>
-      <w:r>
-        <w:t>Kuasa</w:t>
-      </w:r>
-      <w:proofErr w:type="spellEnd"/>
-      <w:r>
-        <w:t xml:space="preserve"> </w:t>
-      </w:r>
-      <w:proofErr w:type="spellStart"/>
-      <w:r>
-        <w:t>Investasi</w:t>
-      </w:r>
-      <w:proofErr w:type="spellEnd"/>
+      <w:r>
+        <w:t>Surat Kuasa Investasi</w:t>
+      </w:r>
       <w:r>
         <w:tab/>
         <w:t>:</w:t>
@@ -911,13 +582,8 @@
         <w:t xml:space="preserve">     </w:t>
       </w:r>
       <w:r>
-        <w:t xml:space="preserve"> </w:t>
-      </w:r>
-      <w:proofErr w:type="spellStart"/>
-      <w:r>
-        <w:t>Nomor</w:t>
-      </w:r>
-      <w:proofErr w:type="spellEnd"/>
+        <w:t xml:space="preserve"> Nomor</w:t>
+      </w:r>
       <w:r>
         <w:tab/>
         <w:t xml:space="preserve">: </w:t>
@@ -926,21 +592,57 @@
         <w:rPr>
           <w:highlight w:val="cyan"/>
         </w:rPr>
-        <w:t>#</w:t>
-      </w:r>
-      <w:proofErr w:type="spellStart"/>
+        <w:t>#noski#</w:t>
+      </w:r>
+    </w:p>
+    <w:p>
+      <w:pPr>
+        <w:tabs>
+          <w:tab w:val="left" w:pos="1620"/>
+          <w:tab w:val="left" w:pos="5580"/>
+          <w:tab w:val="left" w:pos="6840"/>
+        </w:tabs>
+        <w:ind w:left="1260"/>
+        <w:jc w:val="both"/>
+      </w:pPr>
+      <w:r>
+        <w:tab/>
+        <w:t>Tanggal</w:t>
+      </w:r>
+      <w:r>
+        <w:tab/>
+        <w:t xml:space="preserve">: </w:t>
+      </w:r>
       <w:r>
         <w:rPr>
           <w:highlight w:val="cyan"/>
         </w:rPr>
-        <w:t>noski</w:t>
-      </w:r>
-      <w:proofErr w:type="spellEnd"/>
+        <w:t>#tglski#</w:t>
+      </w:r>
+    </w:p>
+    <w:p>
+      <w:pPr>
+        <w:tabs>
+          <w:tab w:val="left" w:pos="1620"/>
+          <w:tab w:val="left" w:pos="5580"/>
+          <w:tab w:val="left" w:pos="6840"/>
+        </w:tabs>
+        <w:ind w:left="1260"/>
+        <w:jc w:val="both"/>
+      </w:pPr>
+      <w:r>
+        <w:tab/>
+        <w:t xml:space="preserve"> No. SKI</w:t>
+      </w:r>
+      <w:r>
+        <w:tab/>
+        <w:t xml:space="preserve">: </w:t>
+      </w:r>
       <w:r>
         <w:rPr>
           <w:highlight w:val="cyan"/>
         </w:rPr>
-        <w:t>#</w:t>
+        <w:t>#nomorski#</w:t>
       </w:r>
     </w:p>
     <w:p>
@@ -953,38 +655,6 @@
         <w:ind w:left="1260"/>
         <w:jc w:val="both"/>
       </w:pPr>
-      <w:r>
-        <w:tab/>
-      </w:r>
-      <w:proofErr w:type="spellStart"/>
-      <w:r>
-        <w:t>Tanggal</w:t>
-      </w:r>
-      <w:proofErr w:type="spellEnd"/>
-      <w:r>
-        <w:tab/>
-        <w:t xml:space="preserve">: </w:t>
-      </w:r>
-      <w:r>
-        <w:rPr>
-          <w:highlight w:val="cyan"/>
-        </w:rPr>
-        <w:t>#</w:t>
-      </w:r>
-      <w:proofErr w:type="spellStart"/>
-      <w:r>
-        <w:rPr>
-          <w:highlight w:val="cyan"/>
-        </w:rPr>
-        <w:t>tglski</w:t>
-      </w:r>
-      <w:proofErr w:type="spellEnd"/>
-      <w:r>
-        <w:rPr>
-          <w:highlight w:val="cyan"/>
-        </w:rPr>
-        <w:t>#</w:t>
-      </w:r>
     </w:p>
     <w:p>
       <w:pPr>
@@ -997,102 +667,7 @@
         <w:jc w:val="both"/>
       </w:pPr>
       <w:r>
-        <w:tab/>
-        <w:t xml:space="preserve"> No. SKI</w:t>
-      </w:r>
-      <w:r>
-        <w:tab/>
-        <w:t xml:space="preserve">: </w:t>
-      </w:r>
-      <w:r>
-        <w:rPr>
-          <w:highlight w:val="cyan"/>
-        </w:rPr>
-        <w:t>#</w:t>
-      </w:r>
-      <w:proofErr w:type="spellStart"/>
-      <w:r>
-        <w:rPr>
-          <w:highlight w:val="cyan"/>
-        </w:rPr>
-        <w:t>nomorski</w:t>
-      </w:r>
-      <w:proofErr w:type="spellEnd"/>
-      <w:r>
-        <w:rPr>
-          <w:highlight w:val="cyan"/>
-        </w:rPr>
-        <w:t>#</w:t>
-      </w:r>
-    </w:p>
-    <w:p>
-      <w:pPr>
-        <w:tabs>
-          <w:tab w:val="left" w:pos="1620"/>
-          <w:tab w:val="left" w:pos="5580"/>
-          <w:tab w:val="left" w:pos="6840"/>
-        </w:tabs>
-        <w:ind w:left="1260"/>
-        <w:jc w:val="both"/>
-      </w:pPr>
-    </w:p>
-    <w:p>
-      <w:pPr>
-        <w:tabs>
-          <w:tab w:val="left" w:pos="1620"/>
-          <w:tab w:val="left" w:pos="5580"/>
-          <w:tab w:val="left" w:pos="6840"/>
-        </w:tabs>
-        <w:ind w:left="1260"/>
-        <w:jc w:val="both"/>
-      </w:pPr>
-      <w:proofErr w:type="spellStart"/>
-      <w:r>
-        <w:t>Dengan</w:t>
-      </w:r>
-      <w:proofErr w:type="spellEnd"/>
-      <w:r>
-        <w:t xml:space="preserve"> </w:t>
-      </w:r>
-      <w:proofErr w:type="spellStart"/>
-      <w:r>
-        <w:t>ini</w:t>
-      </w:r>
-      <w:proofErr w:type="spellEnd"/>
-      <w:r>
-        <w:t xml:space="preserve"> kami </w:t>
-      </w:r>
-      <w:proofErr w:type="spellStart"/>
-      <w:r>
-        <w:t>menunjuk</w:t>
-      </w:r>
-      <w:proofErr w:type="spellEnd"/>
-      <w:r>
-        <w:t xml:space="preserve"> Perusahaan </w:t>
-      </w:r>
-      <w:proofErr w:type="spellStart"/>
-      <w:r>
-        <w:t>Saudara</w:t>
-      </w:r>
-      <w:proofErr w:type="spellEnd"/>
-      <w:r>
-        <w:t xml:space="preserve"> </w:t>
-      </w:r>
-      <w:proofErr w:type="spellStart"/>
-      <w:r>
-        <w:t>sebagai</w:t>
-      </w:r>
-      <w:proofErr w:type="spellEnd"/>
-      <w:r>
-        <w:t xml:space="preserve"> </w:t>
-      </w:r>
-      <w:proofErr w:type="spellStart"/>
-      <w:r>
-        <w:t>pelaksana</w:t>
-      </w:r>
-      <w:proofErr w:type="spellEnd"/>
-      <w:r>
-        <w:t xml:space="preserve"> </w:t>
+        <w:t xml:space="preserve">Dengan ini kami menunjuk Perusahaan Saudara sebagai pelaksana </w:t>
       </w:r>
     </w:p>
     <w:p>
@@ -1108,29 +683,8 @@
         <w:ind w:left="1276" w:hanging="16"/>
         <w:jc w:val="both"/>
       </w:pPr>
-      <w:proofErr w:type="spellStart"/>
-      <w:r>
-        <w:t>Pengadaan</w:t>
-      </w:r>
-      <w:proofErr w:type="spellEnd"/>
-      <w:r>
-        <w:t xml:space="preserve"> </w:t>
-      </w:r>
-      <w:proofErr w:type="spellStart"/>
-      <w:r>
-        <w:t>Barang</w:t>
-      </w:r>
-      <w:proofErr w:type="spellEnd"/>
-      <w:r>
-        <w:t xml:space="preserve"> / </w:t>
-      </w:r>
-      <w:proofErr w:type="spellStart"/>
-      <w:r>
-        <w:t>Jasa</w:t>
-      </w:r>
-      <w:proofErr w:type="spellEnd"/>
-      <w:r>
-        <w:t xml:space="preserve"> *) : </w:t>
+      <w:r>
+        <w:t xml:space="preserve">Pengadaan Barang / Jasa *) : </w:t>
       </w:r>
     </w:p>
     <w:p>
@@ -1145,14 +699,12 @@
         </w:rPr>
         <w:t>#</w:t>
       </w:r>
-      <w:proofErr w:type="spellStart"/>
       <w:r>
         <w:rPr>
           <w:highlight w:val="cyan"/>
         </w:rPr>
         <w:t>namapengadaan</w:t>
       </w:r>
-      <w:proofErr w:type="spellEnd"/>
       <w:r>
         <w:rPr>
           <w:highlight w:val="cyan"/>
@@ -1186,29 +738,8 @@
         <w:ind w:hanging="720"/>
         <w:jc w:val="both"/>
       </w:pPr>
-      <w:proofErr w:type="spellStart"/>
-      <w:r>
-        <w:t>Jumlah</w:t>
-      </w:r>
-      <w:proofErr w:type="spellEnd"/>
-      <w:r>
-        <w:t xml:space="preserve"> </w:t>
-      </w:r>
-      <w:proofErr w:type="spellStart"/>
-      <w:r>
-        <w:t>Harga</w:t>
-      </w:r>
-      <w:proofErr w:type="spellEnd"/>
-      <w:r>
-        <w:t xml:space="preserve"> </w:t>
-      </w:r>
-      <w:proofErr w:type="spellStart"/>
-      <w:r>
-        <w:t>Seluruhnya</w:t>
-      </w:r>
-      <w:proofErr w:type="spellEnd"/>
-      <w:r>
-        <w:t xml:space="preserve"> :</w:t>
+      <w:r>
+        <w:t>Jumlah Harga Seluruhnya :</w:t>
       </w:r>
     </w:p>
     <w:p>
@@ -1224,44 +755,15 @@
           <w:lang w:val="id-ID"/>
         </w:rPr>
       </w:pPr>
-      <w:proofErr w:type="spellStart"/>
-      <w:r>
-        <w:t>Sebesar</w:t>
-      </w:r>
-      <w:proofErr w:type="spellEnd"/>
-      <w:r>
-        <w:t xml:space="preserve">   </w:t>
-      </w:r>
-      <w:proofErr w:type="spellStart"/>
-      <w:r>
-        <w:t>Rp</w:t>
-      </w:r>
-      <w:proofErr w:type="spellEnd"/>
-      <w:r>
-        <w:t xml:space="preserve">. </w:t>
+      <w:r>
+        <w:t xml:space="preserve">Sebesar   Rp. </w:t>
       </w:r>
       <w:r>
         <w:rPr>
           <w:b/>
           <w:highlight w:val="yellow"/>
         </w:rPr>
-        <w:t>#</w:t>
-      </w:r>
-      <w:proofErr w:type="spellStart"/>
-      <w:r>
-        <w:rPr>
-          <w:b/>
-          <w:highlight w:val="yellow"/>
-        </w:rPr>
-        <w:t>biaya</w:t>
-      </w:r>
-      <w:proofErr w:type="spellEnd"/>
-      <w:r>
-        <w:rPr>
-          <w:b/>
-          <w:highlight w:val="yellow"/>
-        </w:rPr>
-        <w:t>#</w:t>
+        <w:t>#biaya#</w:t>
       </w:r>
     </w:p>
     <w:p>
@@ -1283,21 +785,7 @@
         <w:rPr>
           <w:highlight w:val="yellow"/>
         </w:rPr>
-        <w:t>#</w:t>
-      </w:r>
-      <w:proofErr w:type="spellStart"/>
-      <w:r>
-        <w:rPr>
-          <w:highlight w:val="yellow"/>
-        </w:rPr>
-        <w:t>biayaterbilang</w:t>
-      </w:r>
-      <w:proofErr w:type="spellEnd"/>
-      <w:r>
-        <w:rPr>
-          <w:highlight w:val="yellow"/>
-        </w:rPr>
-        <w:t>#</w:t>
+        <w:t>#biayaterbilang#</w:t>
       </w:r>
       <w:r>
         <w:t>)</w:t>
@@ -1326,141 +814,77 @@
         </w:tabs>
         <w:ind w:hanging="720"/>
       </w:pPr>
-      <w:proofErr w:type="spellStart"/>
-      <w:r>
-        <w:t>Waktu</w:t>
-      </w:r>
-      <w:proofErr w:type="spellEnd"/>
-      <w:r>
+      <w:r>
+        <w:t xml:space="preserve">Waktu Penyerahan Pekerjaan :   </w:t>
+      </w:r>
+    </w:p>
+    <w:p>
+      <w:pPr>
+        <w:tabs>
+          <w:tab w:val="left" w:pos="1620"/>
+          <w:tab w:val="left" w:pos="5580"/>
+          <w:tab w:val="left" w:pos="6840"/>
+        </w:tabs>
+        <w:ind w:left="1620"/>
+      </w:pPr>
+      <w:r>
+        <w:t xml:space="preserve">Selama    : </w:t>
+      </w:r>
+      <w:r>
+        <w:rPr>
+          <w:b/>
+          <w:highlight w:val="yellow"/>
+        </w:rPr>
+        <w:t>#lama</w:t>
+      </w:r>
+      <w:r>
+        <w:rPr>
+          <w:b/>
+          <w:highlight w:val="yellow"/>
+        </w:rPr>
+        <w:t>pengerjaan</w:t>
+      </w:r>
+      <w:r>
+        <w:rPr>
+          <w:b/>
+          <w:highlight w:val="yellow"/>
+        </w:rPr>
+        <w:t>#</w:t>
+      </w:r>
+      <w:r>
+        <w:rPr>
+          <w:b/>
+        </w:rPr>
         <w:t xml:space="preserve"> </w:t>
       </w:r>
-      <w:proofErr w:type="spellStart"/>
-      <w:r>
-        <w:t>Penyerahan</w:t>
-      </w:r>
-      <w:proofErr w:type="spellEnd"/>
-      <w:r>
+      <w:r>
+        <w:rPr>
+          <w:b/>
+        </w:rPr>
+        <w:t>(</w:t>
+      </w:r>
+      <w:r>
+        <w:rPr>
+          <w:b/>
+          <w:highlight w:val="yellow"/>
+        </w:rPr>
+        <w:t>#lamaterbilang#</w:t>
+      </w:r>
+      <w:r>
+        <w:rPr>
+          <w:b/>
+        </w:rPr>
+        <w:t>)</w:t>
+      </w:r>
+      <w:r>
+        <w:rPr>
+          <w:b/>
+        </w:rPr>
         <w:t xml:space="preserve"> </w:t>
       </w:r>
-      <w:proofErr w:type="spellStart"/>
-      <w:r>
-        <w:t>Pekerjaan</w:t>
-      </w:r>
-      <w:proofErr w:type="spellEnd"/>
-      <w:r>
-        <w:t xml:space="preserve"> :   </w:t>
-      </w:r>
-    </w:p>
-    <w:p>
-      <w:pPr>
-        <w:tabs>
-          <w:tab w:val="left" w:pos="1620"/>
-          <w:tab w:val="left" w:pos="5580"/>
-          <w:tab w:val="left" w:pos="6840"/>
-        </w:tabs>
-        <w:ind w:left="1620"/>
-      </w:pPr>
-      <w:proofErr w:type="spellStart"/>
-      <w:r>
-        <w:t>Selama</w:t>
-      </w:r>
-      <w:proofErr w:type="spellEnd"/>
-      <w:r>
-        <w:t xml:space="preserve">    : </w:t>
-      </w:r>
-      <w:r>
-        <w:rPr>
-          <w:b/>
-          <w:highlight w:val="yellow"/>
-        </w:rPr>
-        <w:t>#</w:t>
-      </w:r>
-      <w:proofErr w:type="spellStart"/>
-      <w:r>
-        <w:rPr>
-          <w:b/>
-          <w:highlight w:val="yellow"/>
-        </w:rPr>
-        <w:t>lama</w:t>
-      </w:r>
-      <w:r>
-        <w:rPr>
-          <w:b/>
-          <w:highlight w:val="yellow"/>
-        </w:rPr>
-        <w:t>pengerjaan</w:t>
-      </w:r>
-      <w:proofErr w:type="spellEnd"/>
-      <w:r>
-        <w:rPr>
-          <w:b/>
-          <w:highlight w:val="yellow"/>
-        </w:rPr>
-        <w:t>#</w:t>
-      </w:r>
-      <w:r>
-        <w:rPr>
-          <w:b/>
-        </w:rPr>
-        <w:t xml:space="preserve"> </w:t>
-      </w:r>
-      <w:r>
-        <w:rPr>
-          <w:b/>
-        </w:rPr>
-        <w:t>(</w:t>
-      </w:r>
-      <w:r>
-        <w:rPr>
-          <w:b/>
-          <w:highlight w:val="yellow"/>
-        </w:rPr>
-        <w:t>#</w:t>
-      </w:r>
-      <w:proofErr w:type="spellStart"/>
-      <w:r>
-        <w:rPr>
-          <w:b/>
-          <w:highlight w:val="yellow"/>
-        </w:rPr>
-        <w:t>lamaterbilang</w:t>
-      </w:r>
-      <w:proofErr w:type="spellEnd"/>
-      <w:r>
-        <w:rPr>
-          <w:b/>
-          <w:highlight w:val="yellow"/>
-        </w:rPr>
-        <w:t>#</w:t>
-      </w:r>
-      <w:r>
-        <w:rPr>
-          <w:b/>
-        </w:rPr>
-        <w:t>)</w:t>
-      </w:r>
-      <w:r>
-        <w:rPr>
-          <w:b/>
-        </w:rPr>
-        <w:t xml:space="preserve"> </w:t>
-      </w:r>
-      <w:r>
-        <w:t xml:space="preserve"> </w:t>
-      </w:r>
-      <w:proofErr w:type="spellStart"/>
-      <w:r>
-        <w:t>hari</w:t>
-      </w:r>
-      <w:proofErr w:type="spellEnd"/>
-      <w:r>
-        <w:t xml:space="preserve"> </w:t>
-      </w:r>
-      <w:proofErr w:type="spellStart"/>
-      <w:r>
-        <w:t>kalender</w:t>
-      </w:r>
-      <w:proofErr w:type="spellEnd"/>
+      <w:r>
+        <w:t xml:space="preserve"> hari kalender</w:t>
+      </w:r>
       <w:r>
         <w:tab/>
       </w:r>
@@ -1488,21 +912,8 @@
         </w:tabs>
         <w:ind w:hanging="720"/>
       </w:pPr>
-      <w:proofErr w:type="spellStart"/>
-      <w:r>
-        <w:t>Jaminan</w:t>
-      </w:r>
-      <w:proofErr w:type="spellEnd"/>
-      <w:r>
-        <w:t xml:space="preserve"> </w:t>
-      </w:r>
-      <w:proofErr w:type="spellStart"/>
-      <w:r>
-        <w:t>Pelaksanaan</w:t>
-      </w:r>
-      <w:proofErr w:type="spellEnd"/>
-      <w:r>
-        <w:t xml:space="preserve"> :   </w:t>
+      <w:r>
+        <w:t xml:space="preserve">Jaminan Pelaksanaan :   </w:t>
       </w:r>
     </w:p>
     <w:p>
@@ -1515,23 +926,19 @@
         <w:ind w:left="1260"/>
       </w:pPr>
       <w:r>
-        <w:t xml:space="preserve">       </w:t>
-      </w:r>
-      <w:proofErr w:type="spellStart"/>
-      <w:r>
-        <w:t>Sebesar</w:t>
-      </w:r>
-      <w:proofErr w:type="spellEnd"/>
-      <w:r>
-        <w:t xml:space="preserve">    : </w:t>
-      </w:r>
-      <w:proofErr w:type="spellStart"/>
-      <w:r>
-        <w:t>Rp</w:t>
-      </w:r>
-      <w:proofErr w:type="spellEnd"/>
-      <w:r>
-        <w:t xml:space="preserve">. </w:t>
+        <w:t xml:space="preserve">       Sebesar    : Rp. </w:t>
+      </w:r>
+      <w:r>
+        <w:rPr>
+          <w:highlight w:val="yellow"/>
+        </w:rPr>
+        <w:t>#biaya</w:t>
+      </w:r>
+      <w:r>
+        <w:rPr>
+          <w:highlight w:val="yellow"/>
+        </w:rPr>
+        <w:t>jaminan</w:t>
       </w:r>
       <w:r>
         <w:rPr>
@@ -1539,65 +946,36 @@
         </w:rPr>
         <w:t>#</w:t>
       </w:r>
-      <w:proofErr w:type="spellStart"/>
-      <w:r>
-        <w:rPr>
-          <w:highlight w:val="yellow"/>
-        </w:rPr>
-        <w:t>biaya</w:t>
-      </w:r>
-      <w:r>
-        <w:rPr>
+      <w:r>
+        <w:rPr>
+          <w:b/>
+        </w:rPr>
+        <w:t xml:space="preserve"> (</w:t>
+      </w:r>
+      <w:r>
+        <w:rPr>
+          <w:b/>
+          <w:highlight w:val="yellow"/>
+        </w:rPr>
+        <w:t>#</w:t>
+      </w:r>
+      <w:r>
+        <w:rPr>
+          <w:b/>
           <w:highlight w:val="yellow"/>
         </w:rPr>
         <w:t>jaminan</w:t>
       </w:r>
-      <w:proofErr w:type="spellEnd"/>
-      <w:r>
-        <w:rPr>
-          <w:highlight w:val="yellow"/>
-        </w:rPr>
-        <w:t>#</w:t>
-      </w:r>
       <w:r>
         <w:rPr>
           <w:b/>
-        </w:rPr>
-        <w:t xml:space="preserve"> (</w:t>
+          <w:highlight w:val="yellow"/>
+        </w:rPr>
+        <w:t>terbilang#</w:t>
       </w:r>
       <w:r>
         <w:rPr>
           <w:b/>
-          <w:highlight w:val="yellow"/>
-        </w:rPr>
-        <w:t>#</w:t>
-      </w:r>
-      <w:proofErr w:type="spellStart"/>
-      <w:r>
-        <w:rPr>
-          <w:b/>
-          <w:highlight w:val="yellow"/>
-        </w:rPr>
-        <w:t>jaminan</w:t>
-      </w:r>
-      <w:r>
-        <w:rPr>
-          <w:b/>
-          <w:highlight w:val="yellow"/>
-        </w:rPr>
-        <w:t>terbilang</w:t>
-      </w:r>
-      <w:proofErr w:type="spellEnd"/>
-      <w:r>
-        <w:rPr>
-          <w:b/>
-          <w:highlight w:val="yellow"/>
-        </w:rPr>
-        <w:t>#</w:t>
-      </w:r>
-      <w:r>
-        <w:rPr>
-          <w:b/>
         </w:rPr>
         <w:t>)</w:t>
       </w:r>
@@ -1634,53 +1012,8 @@
         </w:tabs>
         <w:ind w:left="1259"/>
       </w:pPr>
-      <w:proofErr w:type="spellStart"/>
-      <w:r>
-        <w:t>Terlampir</w:t>
-      </w:r>
-      <w:proofErr w:type="spellEnd"/>
-      <w:r>
-        <w:t xml:space="preserve"> kami </w:t>
-      </w:r>
-      <w:proofErr w:type="spellStart"/>
-      <w:r>
-        <w:t>sampaikan</w:t>
-      </w:r>
-      <w:proofErr w:type="spellEnd"/>
-      <w:r>
-        <w:t xml:space="preserve"> </w:t>
-      </w:r>
-      <w:proofErr w:type="spellStart"/>
-      <w:r>
-        <w:t>konsep</w:t>
-      </w:r>
-      <w:proofErr w:type="spellEnd"/>
-      <w:r>
-        <w:t xml:space="preserve"> </w:t>
-      </w:r>
-      <w:proofErr w:type="spellStart"/>
-      <w:r>
-        <w:t>kontrak</w:t>
-      </w:r>
-      <w:proofErr w:type="spellEnd"/>
-      <w:r>
-        <w:t xml:space="preserve"> / </w:t>
-      </w:r>
-      <w:proofErr w:type="spellStart"/>
-      <w:r>
-        <w:t>surat</w:t>
-      </w:r>
-      <w:proofErr w:type="spellEnd"/>
-      <w:r>
-        <w:t xml:space="preserve"> </w:t>
-      </w:r>
-      <w:proofErr w:type="spellStart"/>
-      <w:r>
-        <w:t>perjanjian</w:t>
-      </w:r>
-      <w:proofErr w:type="spellEnd"/>
-      <w:r>
-        <w:t>.</w:t>
+      <w:r>
+        <w:t>Terlampir kami sampaikan konsep kontrak / surat perjanjian.</w:t>
       </w:r>
     </w:p>
     <w:p>
@@ -1702,53 +1035,8 @@
         </w:tabs>
         <w:ind w:left="1259"/>
       </w:pPr>
-      <w:proofErr w:type="spellStart"/>
-      <w:r>
-        <w:t>Atas</w:t>
-      </w:r>
-      <w:proofErr w:type="spellEnd"/>
-      <w:r>
-        <w:t xml:space="preserve"> </w:t>
-      </w:r>
-      <w:proofErr w:type="spellStart"/>
-      <w:r>
-        <w:t>perhatian</w:t>
-      </w:r>
-      <w:proofErr w:type="spellEnd"/>
-      <w:r>
-        <w:t xml:space="preserve"> </w:t>
-      </w:r>
-      <w:proofErr w:type="spellStart"/>
-      <w:r>
-        <w:t>Saudara</w:t>
-      </w:r>
-      <w:proofErr w:type="spellEnd"/>
-      <w:r>
-        <w:t xml:space="preserve"> kami </w:t>
-      </w:r>
-      <w:proofErr w:type="spellStart"/>
-      <w:r>
-        <w:t>ucapkan</w:t>
-      </w:r>
-      <w:proofErr w:type="spellEnd"/>
-      <w:r>
-        <w:t xml:space="preserve"> </w:t>
-      </w:r>
-      <w:proofErr w:type="spellStart"/>
-      <w:r>
-        <w:t>terima</w:t>
-      </w:r>
-      <w:proofErr w:type="spellEnd"/>
-      <w:r>
-        <w:t xml:space="preserve"> </w:t>
-      </w:r>
-      <w:proofErr w:type="spellStart"/>
-      <w:r>
-        <w:t>kasih</w:t>
-      </w:r>
-      <w:proofErr w:type="spellEnd"/>
-      <w:r>
-        <w:t>.</w:t>
+      <w:r>
+        <w:t>Atas perhatian Saudara kami ucapkan terima kasih.</w:t>
       </w:r>
     </w:p>
     <w:p>
@@ -1783,9 +1071,22 @@
       </w:pPr>
       <w:r>
         <w:rPr>
+          <w:highlight w:val="cyan"/>
+        </w:rPr>
+        <w:t>#</w:t>
+      </w:r>
+      <w:r>
+        <w:rPr>
+          <w:highlight w:val="cyan"/>
           <w:lang w:val="id-ID"/>
         </w:rPr>
-        <w:t>KDIVMUM/ MSDAF</w:t>
+        <w:t>KDIVMUM/MSDAF</w:t>
+      </w:r>
+      <w:r>
+        <w:rPr>
+          <w:highlight w:val="cyan"/>
+        </w:rPr>
+        <w:t>#</w:t>
       </w:r>
       <w:r>
         <w:t xml:space="preserve"> …………………………….,</w:t>
@@ -1814,7 +1115,7 @@
 </file>
 
 <file path=word/numbering.xml><?xml version="1.0" encoding="utf-8"?>
-<w:numbering xmlns:wpc="http://schemas.microsoft.com/office/word/2010/wordprocessingCanvas" xmlns:mc="http://schemas.openxmlformats.org/markup-compatibility/2006" xmlns:o="urn:schemas-microsoft-com:office:office" xmlns:r="http://schemas.openxmlformats.org/officeDocument/2006/relationships" xmlns:m="http://schemas.openxmlformats.org/officeDocument/2006/math" xmlns:v="urn:schemas-microsoft-com:vml" xmlns:wp14="http://schemas.microsoft.com/office/word/2010/wordprocessingDrawing" xmlns:wp="http://schemas.openxmlformats.org/drawingml/2006/wordprocessingDrawing" xmlns:w10="urn:schemas-microsoft-com:office:word" xmlns:w="http://schemas.openxmlformats.org/wordprocessingml/2006/main" xmlns:w14="http://schemas.microsoft.com/office/word/2010/wordml" xmlns:wpg="http://schemas.microsoft.com/office/word/2010/wordprocessingGroup" xmlns:wpi="http://schemas.microsoft.com/office/word/2010/wordprocessingInk" xmlns:wne="http://schemas.microsoft.com/office/word/2006/wordml" xmlns:wps="http://schemas.microsoft.com/office/word/2010/wordprocessingShape" mc:Ignorable="w14 wp14">
+<w:numbering xmlns:ve="http://schemas.openxmlformats.org/markup-compatibility/2006" xmlns:o="urn:schemas-microsoft-com:office:office" xmlns:r="http://schemas.openxmlformats.org/officeDocument/2006/relationships" xmlns:m="http://schemas.openxmlformats.org/officeDocument/2006/math" xmlns:v="urn:schemas-microsoft-com:vml" xmlns:wp="http://schemas.openxmlformats.org/drawingml/2006/wordprocessingDrawing" xmlns:w10="urn:schemas-microsoft-com:office:word" xmlns:w="http://schemas.openxmlformats.org/wordprocessingml/2006/main" xmlns:wne="http://schemas.microsoft.com/office/word/2006/wordml">
   <w:abstractNum w:abstractNumId="0">
     <w:nsid w:val="2DEC7D1C"/>
     <w:multiLevelType w:val="multilevel"/>
@@ -2051,7 +1352,7 @@
 </file>
 
 <file path=word/styles.xml><?xml version="1.0" encoding="utf-8"?>
-<w:styles xmlns:mc="http://schemas.openxmlformats.org/markup-compatibility/2006" xmlns:r="http://schemas.openxmlformats.org/officeDocument/2006/relationships" xmlns:w="http://schemas.openxmlformats.org/wordprocessingml/2006/main" xmlns:w14="http://schemas.microsoft.com/office/word/2010/wordml" mc:Ignorable="w14">
+<w:styles xmlns:r="http://schemas.openxmlformats.org/officeDocument/2006/relationships" xmlns:w="http://schemas.openxmlformats.org/wordprocessingml/2006/main">
   <w:docDefaults>
     <w:rPrDefault>
       <w:rPr>
@@ -2270,6 +1571,7 @@
     <w:uiPriority w:val="99"/>
     <w:semiHidden/>
     <w:unhideWhenUsed/>
+    <w:qFormat/>
     <w:tblPr>
       <w:tblInd w:w="0" w:type="dxa"/>
       <w:tblCellMar>

</xml_diff>